<commit_message>
Update desarrollo ejercicio 20.docx
</commit_message>
<xml_diff>
--- a/ejercicio_20/desarrollo ejercicio 20.docx
+++ b/ejercicio_20/desarrollo ejercicio 20.docx
@@ -207,7 +207,7 @@
                 <v:shape id="_x0000_i1025" type="#_x0000_t75" style="width:78.15pt;height:44.85pt" o:ole="">
                   <v:imagedata r:id="rId8" o:title=""/>
                 </v:shape>
-                <o:OLEObject Type="Embed" ProgID="PBrush" ShapeID="_x0000_i1025" DrawAspect="Content" ObjectID="_1774532081" r:id="rId9"/>
+                <o:OLEObject Type="Embed" ProgID="PBrush" ShapeID="_x0000_i1025" DrawAspect="Content" ObjectID="_1774535406" r:id="rId9"/>
               </w:object>
             </w:r>
           </w:p>
@@ -385,7 +385,6 @@
                                 </w14:textOutline>
                               </w:rPr>
                             </w:pPr>
-                            <w:proofErr w:type="spellStart"/>
                             <w:r>
                               <w:rPr>
                                 <w:color w:val="000000" w:themeColor="text1"/>
@@ -402,47 +401,8 @@
                                   <w14:round/>
                                 </w14:textOutline>
                               </w:rPr>
-                              <w:t>Tactaca</w:t>
+                              <w:t>Tactaca, Cecilia Yazmin</w:t>
                             </w:r>
-                            <w:proofErr w:type="spellEnd"/>
-                            <w:r>
-                              <w:rPr>
-                                <w:color w:val="000000" w:themeColor="text1"/>
-                                <w:sz w:val="40"/>
-                                <w:szCs w:val="40"/>
-                                <w14:shadow w14:blurRad="38100" w14:dist="19050" w14:dir="2700000" w14:sx="100000" w14:sy="100000" w14:kx="0" w14:ky="0" w14:algn="tl">
-                                  <w14:schemeClr w14:val="dk1">
-                                    <w14:alpha w14:val="60000"/>
-                                  </w14:schemeClr>
-                                </w14:shadow>
-                                <w14:textOutline w14:w="0" w14:cap="flat" w14:cmpd="sng" w14:algn="ctr">
-                                  <w14:noFill/>
-                                  <w14:prstDash w14:val="solid"/>
-                                  <w14:round/>
-                                </w14:textOutline>
-                              </w:rPr>
-                              <w:t xml:space="preserve">, Cecilia </w:t>
-                            </w:r>
-                            <w:proofErr w:type="spellStart"/>
-                            <w:r>
-                              <w:rPr>
-                                <w:color w:val="000000" w:themeColor="text1"/>
-                                <w:sz w:val="40"/>
-                                <w:szCs w:val="40"/>
-                                <w14:shadow w14:blurRad="38100" w14:dist="19050" w14:dir="2700000" w14:sx="100000" w14:sy="100000" w14:kx="0" w14:ky="0" w14:algn="tl">
-                                  <w14:schemeClr w14:val="dk1">
-                                    <w14:alpha w14:val="60000"/>
-                                  </w14:schemeClr>
-                                </w14:shadow>
-                                <w14:textOutline w14:w="0" w14:cap="flat" w14:cmpd="sng" w14:algn="ctr">
-                                  <w14:noFill/>
-                                  <w14:prstDash w14:val="solid"/>
-                                  <w14:round/>
-                                </w14:textOutline>
-                              </w:rPr>
-                              <w:t>Yazmin</w:t>
-                            </w:r>
-                            <w:proofErr w:type="spellEnd"/>
                             <w:r>
                               <w:rPr>
                                 <w:color w:val="000000" w:themeColor="text1"/>
@@ -632,7 +592,6 @@
                           </w14:textOutline>
                         </w:rPr>
                       </w:pPr>
-                      <w:proofErr w:type="spellStart"/>
                       <w:r>
                         <w:rPr>
                           <w:color w:val="000000" w:themeColor="text1"/>
@@ -649,47 +608,8 @@
                             <w14:round/>
                           </w14:textOutline>
                         </w:rPr>
-                        <w:t>Tactaca</w:t>
+                        <w:t>Tactaca, Cecilia Yazmin</w:t>
                       </w:r>
-                      <w:proofErr w:type="spellEnd"/>
-                      <w:r>
-                        <w:rPr>
-                          <w:color w:val="000000" w:themeColor="text1"/>
-                          <w:sz w:val="40"/>
-                          <w:szCs w:val="40"/>
-                          <w14:shadow w14:blurRad="38100" w14:dist="19050" w14:dir="2700000" w14:sx="100000" w14:sy="100000" w14:kx="0" w14:ky="0" w14:algn="tl">
-                            <w14:schemeClr w14:val="dk1">
-                              <w14:alpha w14:val="60000"/>
-                            </w14:schemeClr>
-                          </w14:shadow>
-                          <w14:textOutline w14:w="0" w14:cap="flat" w14:cmpd="sng" w14:algn="ctr">
-                            <w14:noFill/>
-                            <w14:prstDash w14:val="solid"/>
-                            <w14:round/>
-                          </w14:textOutline>
-                        </w:rPr>
-                        <w:t xml:space="preserve">, Cecilia </w:t>
-                      </w:r>
-                      <w:proofErr w:type="spellStart"/>
-                      <w:r>
-                        <w:rPr>
-                          <w:color w:val="000000" w:themeColor="text1"/>
-                          <w:sz w:val="40"/>
-                          <w:szCs w:val="40"/>
-                          <w14:shadow w14:blurRad="38100" w14:dist="19050" w14:dir="2700000" w14:sx="100000" w14:sy="100000" w14:kx="0" w14:ky="0" w14:algn="tl">
-                            <w14:schemeClr w14:val="dk1">
-                              <w14:alpha w14:val="60000"/>
-                            </w14:schemeClr>
-                          </w14:shadow>
-                          <w14:textOutline w14:w="0" w14:cap="flat" w14:cmpd="sng" w14:algn="ctr">
-                            <w14:noFill/>
-                            <w14:prstDash w14:val="solid"/>
-                            <w14:round/>
-                          </w14:textOutline>
-                        </w:rPr>
-                        <w:t>Yazmin</w:t>
-                      </w:r>
-                      <w:proofErr w:type="spellEnd"/>
                       <w:r>
                         <w:rPr>
                           <w:color w:val="000000" w:themeColor="text1"/>
@@ -1404,21 +1324,7 @@
         <w:rPr>
           <w:sz w:val="24"/>
         </w:rPr>
-        <w:t xml:space="preserve">Dibuje en toda la extensión del lienzo de (440,420) rectángulos de idénticas medidas (40 de ancho y 20 de alto) y que mantengan una distancia de 20 pixeles entre ellos tanto horizontal como verticalmente. Utilice la estructura de control repetitiva </w:t>
-      </w:r>
-      <w:proofErr w:type="spellStart"/>
-      <w:r>
-        <w:rPr>
-          <w:sz w:val="24"/>
-        </w:rPr>
-        <w:t>for</w:t>
-      </w:r>
-      <w:proofErr w:type="spellEnd"/>
-      <w:r>
-        <w:rPr>
-          <w:sz w:val="24"/>
-        </w:rPr>
-        <w:t>. El lienzo debería verse así:</w:t>
+        <w:t>Dibuje en toda la extensión del lienzo de (440,420) rectángulos de idénticas medidas (40 de ancho y 20 de alto) y que mantengan una distancia de 20 pixeles entre ellos tanto horizontal como verticalmente. Utilice la estructura de control repetitiva for. El lienzo debería verse así:</w:t>
       </w:r>
     </w:p>
     <w:p>
@@ -1732,7 +1638,7 @@
           <w:sz w:val="24"/>
           <w:szCs w:val="20"/>
         </w:rPr>
-        <w:t>Lienzo amarillo con rectángulos rojos distribuidos en el como en la figura 1.</w:t>
+        <w:t>Lienzo amarillo con rectángulos rojos distribuidos como en la figura 1.</w:t>
       </w:r>
     </w:p>
     <w:p>
@@ -1802,18 +1708,8 @@
           <w:szCs w:val="20"/>
         </w:rPr>
         <w:lastRenderedPageBreak/>
-        <w:t xml:space="preserve">calcula en que coordenadas deben dibujarse cada rectángulo con el uso de la estructura de control repetitiva </w:t>
+        <w:t>calcula en que coordenadas deben dibujarse cada rectángulo con el uso de la estructura de control repetitiva for</w:t>
       </w:r>
-      <w:proofErr w:type="spellStart"/>
-      <w:r>
-        <w:rPr>
-          <w:bCs/>
-          <w:sz w:val="24"/>
-          <w:szCs w:val="20"/>
-        </w:rPr>
-        <w:t>for</w:t>
-      </w:r>
-      <w:proofErr w:type="spellEnd"/>
       <w:r>
         <w:rPr>
           <w:bCs/>
@@ -1928,7 +1824,6 @@
                 <w:szCs w:val="20"/>
               </w:rPr>
             </w:pPr>
-            <w:proofErr w:type="spellStart"/>
             <w:r>
               <w:rPr>
                 <w:bCs/>
@@ -1945,23 +1840,13 @@
               </w:rPr>
               <w:t>Lienzo</w:t>
             </w:r>
-            <w:proofErr w:type="spellEnd"/>
             <w:r>
               <w:rPr>
                 <w:bCs/>
                 <w:sz w:val="24"/>
                 <w:szCs w:val="20"/>
               </w:rPr>
-              <w:t xml:space="preserve"> y </w:t>
-            </w:r>
-            <w:proofErr w:type="spellStart"/>
-            <w:r>
-              <w:rPr>
-                <w:bCs/>
-                <w:sz w:val="24"/>
-                <w:szCs w:val="20"/>
-              </w:rPr>
-              <w:t>alto</w:t>
+              <w:t xml:space="preserve"> y alto</w:t>
             </w:r>
             <w:r>
               <w:rPr>
@@ -1977,34 +1862,7 @@
                 <w:sz w:val="24"/>
                 <w:szCs w:val="20"/>
               </w:rPr>
-              <w:t>ienzo</w:t>
-            </w:r>
-            <w:proofErr w:type="spellEnd"/>
-            <w:r>
-              <w:rPr>
-                <w:bCs/>
-                <w:sz w:val="24"/>
-                <w:szCs w:val="20"/>
-              </w:rPr>
-              <w:t xml:space="preserve"> // almacenan en el comando </w:t>
-            </w:r>
-            <w:proofErr w:type="spellStart"/>
-            <w:r>
-              <w:rPr>
-                <w:bCs/>
-                <w:sz w:val="24"/>
-                <w:szCs w:val="20"/>
-              </w:rPr>
-              <w:t>size</w:t>
-            </w:r>
-            <w:proofErr w:type="spellEnd"/>
-            <w:r>
-              <w:rPr>
-                <w:bCs/>
-                <w:sz w:val="24"/>
-                <w:szCs w:val="20"/>
-              </w:rPr>
-              <w:t>.</w:t>
+              <w:t>ienzo // almacenan en el comando size.</w:t>
             </w:r>
           </w:p>
           <w:p>
@@ -2015,59 +1873,13 @@
                 <w:szCs w:val="20"/>
               </w:rPr>
             </w:pPr>
-            <w:proofErr w:type="spellStart"/>
             <w:r>
               <w:rPr>
                 <w:bCs/>
                 <w:sz w:val="24"/>
                 <w:szCs w:val="20"/>
               </w:rPr>
-              <w:t>distx</w:t>
-            </w:r>
-            <w:proofErr w:type="spellEnd"/>
-            <w:r>
-              <w:rPr>
-                <w:bCs/>
-                <w:sz w:val="24"/>
-                <w:szCs w:val="20"/>
-              </w:rPr>
-              <w:t xml:space="preserve">, </w:t>
-            </w:r>
-            <w:proofErr w:type="spellStart"/>
-            <w:r>
-              <w:rPr>
-                <w:bCs/>
-                <w:sz w:val="24"/>
-                <w:szCs w:val="20"/>
-              </w:rPr>
-              <w:t>disty</w:t>
-            </w:r>
-            <w:proofErr w:type="spellEnd"/>
-            <w:r>
-              <w:rPr>
-                <w:bCs/>
-                <w:sz w:val="24"/>
-                <w:szCs w:val="20"/>
-              </w:rPr>
-              <w:t xml:space="preserve">: entero // almacenan las </w:t>
-            </w:r>
-            <w:proofErr w:type="spellStart"/>
-            <w:r>
-              <w:rPr>
-                <w:bCs/>
-                <w:sz w:val="24"/>
-                <w:szCs w:val="20"/>
-              </w:rPr>
-              <w:t>distacias</w:t>
-            </w:r>
-            <w:proofErr w:type="spellEnd"/>
-            <w:r>
-              <w:rPr>
-                <w:bCs/>
-                <w:sz w:val="24"/>
-                <w:szCs w:val="20"/>
-              </w:rPr>
-              <w:t xml:space="preserve"> que hay entre cada rectángulo y los límites del lienzo.</w:t>
+              <w:t>distx, disty: entero // almacenan las distacias que hay entre cada rectángulo y los límites del lienzo.</w:t>
             </w:r>
           </w:p>
           <w:p>
@@ -2158,7 +1970,6 @@
               </w:numPr>
               <w:spacing w:line="256" w:lineRule="auto"/>
             </w:pPr>
-            <w:proofErr w:type="spellStart"/>
             <w:r>
               <w:t>anch</w:t>
             </w:r>
@@ -2166,11 +1977,7 @@
               <w:t>o</w:t>
             </w:r>
             <w:r>
-              <w:t>Lienzo</w:t>
-            </w:r>
-            <w:proofErr w:type="spellEnd"/>
-            <w:r>
-              <w:t xml:space="preserve"> </w:t>
+              <w:t xml:space="preserve">Lienzo </w:t>
             </w:r>
             <w:r>
               <w:t>&lt;-</w:t>
@@ -2188,11 +1995,9 @@
               </w:numPr>
               <w:spacing w:line="256" w:lineRule="auto"/>
             </w:pPr>
-            <w:proofErr w:type="spellStart"/>
             <w:r>
               <w:t>altoLienzo</w:t>
             </w:r>
-            <w:proofErr w:type="spellEnd"/>
             <w:r>
               <w:t>&lt;-</w:t>
             </w:r>
@@ -2247,14 +2052,12 @@
               </w:numPr>
               <w:spacing w:line="256" w:lineRule="auto"/>
             </w:pPr>
-            <w:proofErr w:type="spellStart"/>
             <w:r>
               <w:t>dist</w:t>
             </w:r>
             <w:r>
               <w:t>x</w:t>
             </w:r>
-            <w:proofErr w:type="spellEnd"/>
             <w:r>
               <w:t>&lt;-</w:t>
             </w:r>
@@ -2271,11 +2074,9 @@
               </w:numPr>
               <w:spacing w:line="256" w:lineRule="auto"/>
             </w:pPr>
-            <w:proofErr w:type="spellStart"/>
             <w:r>
               <w:t>disty</w:t>
             </w:r>
-            <w:proofErr w:type="spellEnd"/>
             <w:r>
               <w:t>&lt;-</w:t>
             </w:r>
@@ -2293,28 +2094,7 @@
               <w:spacing w:line="256" w:lineRule="auto"/>
             </w:pPr>
             <w:r>
-              <w:t>coordenadas&lt;</w:t>
-            </w:r>
-            <w:proofErr w:type="gramStart"/>
-            <w:r>
-              <w:t>-(</w:t>
-            </w:r>
-            <w:proofErr w:type="spellStart"/>
-            <w:proofErr w:type="gramEnd"/>
-            <w:r>
-              <w:t>distx</w:t>
-            </w:r>
-            <w:proofErr w:type="spellEnd"/>
-            <w:r>
-              <w:t xml:space="preserve">, </w:t>
-            </w:r>
-            <w:proofErr w:type="spellStart"/>
-            <w:r>
-              <w:t>disty</w:t>
-            </w:r>
-            <w:proofErr w:type="spellEnd"/>
-            <w:r>
-              <w:t>)</w:t>
+              <w:t>coordenadas&lt;-(distx, disty)</w:t>
             </w:r>
           </w:p>
           <w:p>
@@ -2342,13 +2122,8 @@
               <w:t>=</w:t>
             </w:r>
             <w:r>
-              <w:t xml:space="preserve"> </w:t>
-            </w:r>
-            <w:proofErr w:type="spellStart"/>
-            <w:r>
-              <w:t>cooredenadas.x</w:t>
-            </w:r>
-            <w:proofErr w:type="spellEnd"/>
+              <w:t xml:space="preserve"> cooredenadas.x</w:t>
+            </w:r>
             <w:r>
               <w:t>)</w:t>
             </w:r>
@@ -2358,20 +2133,14 @@
             <w:r>
               <w:t>(</w:t>
             </w:r>
-            <w:proofErr w:type="spellStart"/>
             <w:r>
               <w:t>anchoLienzo</w:t>
             </w:r>
-            <w:proofErr w:type="spellEnd"/>
             <w:r>
               <w:t>)</w:t>
             </w:r>
             <w:r>
-              <w:t xml:space="preserve"> con paso (</w:t>
-            </w:r>
-            <w:proofErr w:type="spellStart"/>
-            <w:r>
-              <w:t>a</w:t>
+              <w:t xml:space="preserve"> con paso (a</w:t>
             </w:r>
             <w:r>
               <w:t>n</w:t>
@@ -2382,7 +2151,6 @@
             <w:r>
               <w:t>x</w:t>
             </w:r>
-            <w:proofErr w:type="spellEnd"/>
             <w:r>
               <w:t>)</w:t>
             </w:r>
@@ -2409,12 +2177,7 @@
               <w:t>(</w:t>
             </w:r>
             <w:r>
-              <w:t>y =</w:t>
-            </w:r>
-            <w:proofErr w:type="spellStart"/>
-            <w:proofErr w:type="gramStart"/>
-            <w:r>
-              <w:t>coordenad</w:t>
+              <w:t>y =coordenad</w:t>
             </w:r>
             <w:r>
               <w:t>as</w:t>
@@ -2422,8 +2185,6 @@
             <w:r>
               <w:t>.y</w:t>
             </w:r>
-            <w:proofErr w:type="spellEnd"/>
-            <w:proofErr w:type="gramEnd"/>
             <w:r>
               <w:t>)</w:t>
             </w:r>
@@ -2433,25 +2194,18 @@
             <w:r>
               <w:t>(</w:t>
             </w:r>
-            <w:proofErr w:type="spellStart"/>
             <w:r>
               <w:t>altoLienzo</w:t>
             </w:r>
-            <w:proofErr w:type="spellEnd"/>
             <w:r>
               <w:t>)</w:t>
             </w:r>
             <w:r>
-              <w:t xml:space="preserve"> con paso (</w:t>
-            </w:r>
-            <w:proofErr w:type="spellStart"/>
-            <w:r>
-              <w:t>alto+dist</w:t>
+              <w:t xml:space="preserve"> con paso (alto+dist</w:t>
             </w:r>
             <w:r>
               <w:t>y</w:t>
             </w:r>
-            <w:proofErr w:type="spellEnd"/>
             <w:r>
               <w:t>)</w:t>
             </w:r>
@@ -2472,20 +2226,7 @@
               <w:t>D</w:t>
             </w:r>
             <w:r>
-              <w:t>ibujar rectángulo en (</w:t>
-            </w:r>
-            <w:proofErr w:type="spellStart"/>
-            <w:proofErr w:type="gramStart"/>
-            <w:r>
-              <w:t>x,y</w:t>
-            </w:r>
-            <w:proofErr w:type="gramEnd"/>
-            <w:r>
-              <w:t>,ancho,alto</w:t>
-            </w:r>
-            <w:proofErr w:type="spellEnd"/>
-            <w:r>
-              <w:t>)</w:t>
+              <w:t>ibujar rectángulo en (x,y,ancho,alto)</w:t>
             </w:r>
           </w:p>
           <w:p>
@@ -2815,7 +2556,7 @@
               <v:shape id="_x0000_i1026" type="#_x0000_t75" style="width:78.15pt;height:44.85pt" o:ole="">
                 <v:imagedata r:id="rId2" o:title=""/>
               </v:shape>
-              <o:OLEObject Type="Embed" ProgID="PBrush" ShapeID="_x0000_i1026" DrawAspect="Content" ObjectID="_1774532082" r:id="rId3"/>
+              <o:OLEObject Type="Embed" ProgID="PBrush" ShapeID="_x0000_i1026" DrawAspect="Content" ObjectID="_1774535407" r:id="rId3"/>
             </w:object>
           </w:r>
         </w:p>
@@ -3034,7 +2775,7 @@
               <v:shape id="_x0000_i1027" type="#_x0000_t75" style="width:78.15pt;height:44.85pt">
                 <v:imagedata r:id="rId2" o:title=""/>
               </v:shape>
-              <o:OLEObject Type="Embed" ProgID="PBrush" ShapeID="_x0000_i1027" DrawAspect="Content" ObjectID="_1774532083" r:id="rId3"/>
+              <o:OLEObject Type="Embed" ProgID="PBrush" ShapeID="_x0000_i1027" DrawAspect="Content" ObjectID="_1774535408" r:id="rId3"/>
             </w:object>
           </w:r>
         </w:p>

</xml_diff>